<commit_message>
Add to scrum report
</commit_message>
<xml_diff>
--- a/Documents/ScrumReports/ms6-scrum-report.docx
+++ b/Documents/ScrumReports/ms6-scrum-report.docx
@@ -1,6 +1,6 @@
 
 <file path=word/document.xml><?xml version="1.0" encoding="utf-8"?>
-<w:document xmlns:wpc="http://schemas.microsoft.com/office/word/2010/wordprocessingCanvas" xmlns:cx="http://schemas.microsoft.com/office/drawing/2014/chartex" xmlns:cx1="http://schemas.microsoft.com/office/drawing/2015/9/8/chartex" xmlns:cx2="http://schemas.microsoft.com/office/drawing/2015/10/21/chartex" xmlns:cx3="http://schemas.microsoft.com/office/drawing/2016/5/9/chartex" xmlns:cx4="http://schemas.microsoft.com/office/drawing/2016/5/10/chartex" xmlns:cx5="http://schemas.microsoft.com/office/drawing/2016/5/11/chartex" xmlns:cx6="http://schemas.microsoft.com/office/drawing/2016/5/12/chartex" xmlns:cx7="http://schemas.microsoft.com/office/drawing/2016/5/13/chartex" xmlns:cx8="http://schemas.microsoft.com/office/drawing/2016/5/14/chartex" xmlns:mc="http://schemas.openxmlformats.org/markup-compatibility/2006" xmlns:aink="http://schemas.microsoft.com/office/drawing/2016/ink" xmlns:am3d="http://schemas.microsoft.com/office/drawing/2017/model3d" xmlns:o="urn:schemas-microsoft-com:office:office" xmlns:oel="http://schemas.microsoft.com/office/2019/extlst" xmlns:r="http://schemas.openxmlformats.org/officeDocument/2006/relationships" xmlns:m="http://schemas.openxmlformats.org/officeDocument/2006/math" xmlns:v="urn:schemas-microsoft-com:vml" xmlns:wp14="http://schemas.microsoft.com/office/word/2010/wordprocessingDrawing" xmlns:wp="http://schemas.openxmlformats.org/drawingml/2006/wordprocessingDrawing" xmlns:w10="urn:schemas-microsoft-com:office:word" xmlns:w="http://schemas.openxmlformats.org/wordprocessingml/2006/main" xmlns:w14="http://schemas.microsoft.com/office/word/2010/wordml" xmlns:w15="http://schemas.microsoft.com/office/word/2012/wordml" xmlns:w16cex="http://schemas.microsoft.com/office/word/2018/wordml/cex" xmlns:w16cid="http://schemas.microsoft.com/office/word/2016/wordml/cid" xmlns:w16="http://schemas.microsoft.com/office/word/2018/wordml" xmlns:w16sdtdh="http://schemas.microsoft.com/office/word/2020/wordml/sdtdatahash" xmlns:w16se="http://schemas.microsoft.com/office/word/2015/wordml/symex" xmlns:wpg="http://schemas.microsoft.com/office/word/2010/wordprocessingGroup" xmlns:wpi="http://schemas.microsoft.com/office/word/2010/wordprocessingInk" xmlns:wne="http://schemas.microsoft.com/office/word/2006/wordml" xmlns:wps="http://schemas.microsoft.com/office/word/2010/wordprocessingShape" mc:Ignorable="w14 w15 w16se w16cid w16 w16cex w16sdtdh wp14">
+<w:document xmlns:wpc="http://schemas.microsoft.com/office/word/2010/wordprocessingCanvas" xmlns:cx="http://schemas.microsoft.com/office/drawing/2014/chartex" xmlns:cx1="http://schemas.microsoft.com/office/drawing/2015/9/8/chartex" xmlns:cx2="http://schemas.microsoft.com/office/drawing/2015/10/21/chartex" xmlns:cx3="http://schemas.microsoft.com/office/drawing/2016/5/9/chartex" xmlns:cx4="http://schemas.microsoft.com/office/drawing/2016/5/10/chartex" xmlns:cx5="http://schemas.microsoft.com/office/drawing/2016/5/11/chartex" xmlns:cx6="http://schemas.microsoft.com/office/drawing/2016/5/12/chartex" xmlns:cx7="http://schemas.microsoft.com/office/drawing/2016/5/13/chartex" xmlns:cx8="http://schemas.microsoft.com/office/drawing/2016/5/14/chartex" xmlns:mc="http://schemas.openxmlformats.org/markup-compatibility/2006" xmlns:aink="http://schemas.microsoft.com/office/drawing/2016/ink" xmlns:am3d="http://schemas.microsoft.com/office/drawing/2017/model3d" xmlns:o="urn:schemas-microsoft-com:office:office" xmlns:oel="http://schemas.microsoft.com/office/2019/extlst" xmlns:r="http://schemas.openxmlformats.org/officeDocument/2006/relationships" xmlns:m="http://schemas.openxmlformats.org/officeDocument/2006/math" xmlns:v="urn:schemas-microsoft-com:vml" xmlns:wp14="http://schemas.microsoft.com/office/word/2010/wordprocessingDrawing" xmlns:wp="http://schemas.openxmlformats.org/drawingml/2006/wordprocessingDrawing" xmlns:w10="urn:schemas-microsoft-com:office:word" xmlns:w="http://schemas.openxmlformats.org/wordprocessingml/2006/main" xmlns:w14="http://schemas.microsoft.com/office/word/2010/wordml" xmlns:w15="http://schemas.microsoft.com/office/word/2012/wordml" xmlns:w16cex="http://schemas.microsoft.com/office/word/2018/wordml/cex" xmlns:w16cid="http://schemas.microsoft.com/office/word/2016/wordml/cid" xmlns:w16="http://schemas.microsoft.com/office/word/2018/wordml" xmlns:w16du="http://schemas.microsoft.com/office/word/2023/wordml/word16du" xmlns:w16sdtdh="http://schemas.microsoft.com/office/word/2020/wordml/sdtdatahash" xmlns:w16se="http://schemas.microsoft.com/office/word/2015/wordml/symex" xmlns:wpg="http://schemas.microsoft.com/office/word/2010/wordprocessingGroup" xmlns:wpi="http://schemas.microsoft.com/office/word/2010/wordprocessingInk" xmlns:wne="http://schemas.microsoft.com/office/word/2006/wordml" xmlns:wps="http://schemas.microsoft.com/office/word/2010/wordprocessingShape" mc:Ignorable="w14 w15 w16se w16cid w16 w16cex w16sdtdh w16du wp14">
   <w:body>
     <w:p>
       <w:pPr>
@@ -106,6 +106,9 @@
           <w:p>
             <w:r>
               <w:t>2.</w:t>
+            </w:r>
+            <w:r>
+              <w:t>Anthony Korepanov</w:t>
             </w:r>
           </w:p>
         </w:tc>
@@ -1459,6 +1462,15 @@
                 <w:szCs w:val="28"/>
               </w:rPr>
             </w:pPr>
+            <w:r>
+              <w:rPr>
+                <w:b/>
+                <w:bCs/>
+                <w:sz w:val="28"/>
+                <w:szCs w:val="28"/>
+              </w:rPr>
+              <w:t>Anthony K</w:t>
+            </w:r>
           </w:p>
         </w:tc>
         <w:tc>
@@ -1474,6 +1486,15 @@
                 <w:szCs w:val="28"/>
               </w:rPr>
             </w:pPr>
+            <w:r>
+              <w:rPr>
+                <w:b/>
+                <w:bCs/>
+                <w:sz w:val="28"/>
+                <w:szCs w:val="28"/>
+              </w:rPr>
+              <w:t>Completed delivery of final solution</w:t>
+            </w:r>
           </w:p>
         </w:tc>
         <w:tc>
@@ -1489,6 +1510,24 @@
                 <w:szCs w:val="28"/>
               </w:rPr>
             </w:pPr>
+            <w:r>
+              <w:rPr>
+                <w:b/>
+                <w:bCs/>
+                <w:sz w:val="28"/>
+                <w:szCs w:val="28"/>
+              </w:rPr>
+              <w:t xml:space="preserve">2 </w:t>
+            </w:r>
+            <w:r>
+              <w:rPr>
+                <w:b/>
+                <w:bCs/>
+                <w:sz w:val="28"/>
+                <w:szCs w:val="28"/>
+              </w:rPr>
+              <w:t>h</w:t>
+            </w:r>
           </w:p>
         </w:tc>
       </w:tr>
@@ -1506,6 +1545,15 @@
                 <w:szCs w:val="28"/>
               </w:rPr>
             </w:pPr>
+            <w:r>
+              <w:rPr>
+                <w:b/>
+                <w:bCs/>
+                <w:sz w:val="28"/>
+                <w:szCs w:val="28"/>
+              </w:rPr>
+              <w:t>Anthony K</w:t>
+            </w:r>
           </w:p>
         </w:tc>
         <w:tc>
@@ -1521,6 +1569,15 @@
                 <w:szCs w:val="28"/>
               </w:rPr>
             </w:pPr>
+            <w:r>
+              <w:rPr>
+                <w:b/>
+                <w:bCs/>
+                <w:sz w:val="28"/>
+                <w:szCs w:val="28"/>
+              </w:rPr>
+              <w:t>Add bug cases for final report</w:t>
+            </w:r>
           </w:p>
         </w:tc>
         <w:tc>
@@ -1536,6 +1593,15 @@
                 <w:szCs w:val="28"/>
               </w:rPr>
             </w:pPr>
+            <w:r>
+              <w:rPr>
+                <w:b/>
+                <w:bCs/>
+                <w:sz w:val="28"/>
+                <w:szCs w:val="28"/>
+              </w:rPr>
+              <w:t>30 m</w:t>
+            </w:r>
           </w:p>
         </w:tc>
       </w:tr>
@@ -2974,6 +3040,15 @@
                 <w:szCs w:val="28"/>
               </w:rPr>
             </w:pPr>
+            <w:r>
+              <w:rPr>
+                <w:b w:val="0"/>
+                <w:bCs w:val="0"/>
+                <w:sz w:val="28"/>
+                <w:szCs w:val="28"/>
+              </w:rPr>
+              <w:t>Anthony K</w:t>
+            </w:r>
           </w:p>
         </w:tc>
         <w:tc>
@@ -2990,6 +3065,15 @@
                 <w:szCs w:val="28"/>
               </w:rPr>
             </w:pPr>
+            <w:r>
+              <w:rPr>
+                <w:b/>
+                <w:bCs/>
+                <w:sz w:val="28"/>
+                <w:szCs w:val="28"/>
+              </w:rPr>
+              <w:t>Question 1</w:t>
+            </w:r>
           </w:p>
         </w:tc>
         <w:tc>
@@ -3006,6 +3090,15 @@
                 <w:szCs w:val="28"/>
               </w:rPr>
             </w:pPr>
+            <w:r>
+              <w:rPr>
+                <w:b/>
+                <w:bCs/>
+                <w:sz w:val="28"/>
+                <w:szCs w:val="28"/>
+              </w:rPr>
+              <w:t>20 m</w:t>
+            </w:r>
           </w:p>
         </w:tc>
         <w:tc>
@@ -3022,6 +3115,15 @@
                 <w:szCs w:val="28"/>
               </w:rPr>
             </w:pPr>
+            <w:r>
+              <w:rPr>
+                <w:b/>
+                <w:bCs/>
+                <w:sz w:val="28"/>
+                <w:szCs w:val="28"/>
+              </w:rPr>
+              <w:t>yes</w:t>
+            </w:r>
           </w:p>
         </w:tc>
       </w:tr>
@@ -4866,6 +4968,34 @@
         <w:br/>
       </w:r>
       <w:r>
+        <w:t>The function test matrix adds a visual contribution towards understanding the overall testing consensus for the project at th</w:t>
+      </w:r>
+      <w:r>
+        <w:t>e</w:t>
+      </w:r>
+      <w:r>
+        <w:t xml:space="preserve"> point in time</w:t>
+      </w:r>
+      <w:r>
+        <w:t xml:space="preserve"> it is consulted</w:t>
+      </w:r>
+      <w:r>
+        <w:t xml:space="preserve">. The function test matrix has been developed and expanded over time </w:t>
+      </w:r>
+      <w:r>
+        <w:t>throughout</w:t>
+      </w:r>
+      <w:r>
+        <w:t xml:space="preserve"> the project, changing and </w:t>
+      </w:r>
+      <w:r>
+        <w:t xml:space="preserve">fluctuating based on the changing development of the project. The project matrix provides a visual map of the requirements and displays testing information in a 2 dimensional and color-coded matrix, allowing for visual analysis. Meanwhile, the testing report can provide more detailed written information about the test cases, incorporating a logical and systematic approach towards documenting the test data. In conjunction, the test report and test matrix work together to provide a comprehensive visual and informative documentation of the testing for the project. </w:t>
+      </w:r>
+      <w:r>
+        <w:lastRenderedPageBreak/>
+        <w:t>The test matrix can also provide a rapid signal when there are bugs in the code, as the viewer can quickly distinguish the color coded elements at a glance, where as it would take more time to search for the bug in the report, the matrix can provide a reference to the place in the report where a problem exists.</w:t>
+      </w:r>
+      <w:r>
         <w:br/>
       </w:r>
       <w:r>
@@ -4917,7 +5047,6 @@
         <w:br/>
       </w:r>
       <w:r>
-        <w:lastRenderedPageBreak/>
         <w:br/>
       </w:r>
       <w:r>
@@ -4931,13 +5060,7 @@
         <w:t>understand</w:t>
       </w:r>
       <w:r>
-        <w:t xml:space="preserve"> each other's strengths and support one another in times of need. However, along with these benefits come challenges that we must address. One significant challenge we face is the occasional lack of responsiveness from some team members. This can lead to delays, misunderstandings, and frustration within the team. To solve conflicts, it is important to resolve conflicts constructively to ensure that our teamwork remains </w:t>
-      </w:r>
-      <w:r>
-        <w:t>effective,</w:t>
-      </w:r>
-      <w:r>
-        <w:t xml:space="preserve"> and our project succeeds.</w:t>
+        <w:t xml:space="preserve"> each other's strengths and support one another in times of need. However, along with these benefits come challenges that we must address. One significant challenge we face is the occasional lack of responsiveness from some team members. This can lead to delays, misunderstandings, and frustration within the team. To solve conflicts, it is important to resolve conflicts constructively to ensure that our teamwork remains effective, and our project succeeds.</w:t>
       </w:r>
       <w:r>
         <w:br/>
@@ -5018,6 +5141,7 @@
         </w:numPr>
       </w:pPr>
       <w:r>
+        <w:lastRenderedPageBreak/>
         <w:t>Did you end up testing the code to the point where you were convinced it worked correctly? Were there any tests th</w:t>
       </w:r>
       <w:r>
@@ -5038,7 +5162,7 @@
 </file>
 
 <file path=word/numbering.xml><?xml version="1.0" encoding="utf-8"?>
-<w:numbering xmlns:wpc="http://schemas.microsoft.com/office/word/2010/wordprocessingCanvas" xmlns:cx="http://schemas.microsoft.com/office/drawing/2014/chartex" xmlns:cx1="http://schemas.microsoft.com/office/drawing/2015/9/8/chartex" xmlns:cx2="http://schemas.microsoft.com/office/drawing/2015/10/21/chartex" xmlns:cx3="http://schemas.microsoft.com/office/drawing/2016/5/9/chartex" xmlns:cx4="http://schemas.microsoft.com/office/drawing/2016/5/10/chartex" xmlns:cx5="http://schemas.microsoft.com/office/drawing/2016/5/11/chartex" xmlns:cx6="http://schemas.microsoft.com/office/drawing/2016/5/12/chartex" xmlns:cx7="http://schemas.microsoft.com/office/drawing/2016/5/13/chartex" xmlns:cx8="http://schemas.microsoft.com/office/drawing/2016/5/14/chartex" xmlns:mc="http://schemas.openxmlformats.org/markup-compatibility/2006" xmlns:aink="http://schemas.microsoft.com/office/drawing/2016/ink" xmlns:am3d="http://schemas.microsoft.com/office/drawing/2017/model3d" xmlns:o="urn:schemas-microsoft-com:office:office" xmlns:oel="http://schemas.microsoft.com/office/2019/extlst" xmlns:r="http://schemas.openxmlformats.org/officeDocument/2006/relationships" xmlns:m="http://schemas.openxmlformats.org/officeDocument/2006/math" xmlns:v="urn:schemas-microsoft-com:vml" xmlns:wp14="http://schemas.microsoft.com/office/word/2010/wordprocessingDrawing" xmlns:wp="http://schemas.openxmlformats.org/drawingml/2006/wordprocessingDrawing" xmlns:w10="urn:schemas-microsoft-com:office:word" xmlns:w="http://schemas.openxmlformats.org/wordprocessingml/2006/main" xmlns:w14="http://schemas.microsoft.com/office/word/2010/wordml" xmlns:w15="http://schemas.microsoft.com/office/word/2012/wordml" xmlns:w16cex="http://schemas.microsoft.com/office/word/2018/wordml/cex" xmlns:w16cid="http://schemas.microsoft.com/office/word/2016/wordml/cid" xmlns:w16="http://schemas.microsoft.com/office/word/2018/wordml" xmlns:w16sdtdh="http://schemas.microsoft.com/office/word/2020/wordml/sdtdatahash" xmlns:w16se="http://schemas.microsoft.com/office/word/2015/wordml/symex" xmlns:wpg="http://schemas.microsoft.com/office/word/2010/wordprocessingGroup" xmlns:wpi="http://schemas.microsoft.com/office/word/2010/wordprocessingInk" xmlns:wne="http://schemas.microsoft.com/office/word/2006/wordml" xmlns:wps="http://schemas.microsoft.com/office/word/2010/wordprocessingShape" mc:Ignorable="w14 w15 w16se w16cid w16 w16cex w16sdtdh wp14">
+<w:numbering xmlns:wpc="http://schemas.microsoft.com/office/word/2010/wordprocessingCanvas" xmlns:cx="http://schemas.microsoft.com/office/drawing/2014/chartex" xmlns:cx1="http://schemas.microsoft.com/office/drawing/2015/9/8/chartex" xmlns:cx2="http://schemas.microsoft.com/office/drawing/2015/10/21/chartex" xmlns:cx3="http://schemas.microsoft.com/office/drawing/2016/5/9/chartex" xmlns:cx4="http://schemas.microsoft.com/office/drawing/2016/5/10/chartex" xmlns:cx5="http://schemas.microsoft.com/office/drawing/2016/5/11/chartex" xmlns:cx6="http://schemas.microsoft.com/office/drawing/2016/5/12/chartex" xmlns:cx7="http://schemas.microsoft.com/office/drawing/2016/5/13/chartex" xmlns:cx8="http://schemas.microsoft.com/office/drawing/2016/5/14/chartex" xmlns:mc="http://schemas.openxmlformats.org/markup-compatibility/2006" xmlns:aink="http://schemas.microsoft.com/office/drawing/2016/ink" xmlns:am3d="http://schemas.microsoft.com/office/drawing/2017/model3d" xmlns:o="urn:schemas-microsoft-com:office:office" xmlns:oel="http://schemas.microsoft.com/office/2019/extlst" xmlns:r="http://schemas.openxmlformats.org/officeDocument/2006/relationships" xmlns:m="http://schemas.openxmlformats.org/officeDocument/2006/math" xmlns:v="urn:schemas-microsoft-com:vml" xmlns:wp14="http://schemas.microsoft.com/office/word/2010/wordprocessingDrawing" xmlns:wp="http://schemas.openxmlformats.org/drawingml/2006/wordprocessingDrawing" xmlns:w10="urn:schemas-microsoft-com:office:word" xmlns:w="http://schemas.openxmlformats.org/wordprocessingml/2006/main" xmlns:w14="http://schemas.microsoft.com/office/word/2010/wordml" xmlns:w15="http://schemas.microsoft.com/office/word/2012/wordml" xmlns:w16cex="http://schemas.microsoft.com/office/word/2018/wordml/cex" xmlns:w16cid="http://schemas.microsoft.com/office/word/2016/wordml/cid" xmlns:w16="http://schemas.microsoft.com/office/word/2018/wordml" xmlns:w16du="http://schemas.microsoft.com/office/word/2023/wordml/word16du" xmlns:w16sdtdh="http://schemas.microsoft.com/office/word/2020/wordml/sdtdatahash" xmlns:w16se="http://schemas.microsoft.com/office/word/2015/wordml/symex" xmlns:wpg="http://schemas.microsoft.com/office/word/2010/wordprocessingGroup" xmlns:wpi="http://schemas.microsoft.com/office/word/2010/wordprocessingInk" xmlns:wne="http://schemas.microsoft.com/office/word/2006/wordml" xmlns:wps="http://schemas.microsoft.com/office/word/2010/wordprocessingShape" mc:Ignorable="w14 w15 w16se w16cid w16 w16cex w16sdtdh w16du wp14">
   <w:abstractNum w:abstractNumId="0" w15:restartNumberingAfterBreak="0">
     <w:nsid w:val="080022A9"/>
     <w:multiLevelType w:val="hybridMultilevel"/>
@@ -5595,7 +5719,7 @@
 </file>
 
 <file path=word/styles.xml><?xml version="1.0" encoding="utf-8"?>
-<w:styles xmlns:mc="http://schemas.openxmlformats.org/markup-compatibility/2006" xmlns:r="http://schemas.openxmlformats.org/officeDocument/2006/relationships" xmlns:w="http://schemas.openxmlformats.org/wordprocessingml/2006/main" xmlns:w14="http://schemas.microsoft.com/office/word/2010/wordml" xmlns:w15="http://schemas.microsoft.com/office/word/2012/wordml" xmlns:w16cex="http://schemas.microsoft.com/office/word/2018/wordml/cex" xmlns:w16cid="http://schemas.microsoft.com/office/word/2016/wordml/cid" xmlns:w16="http://schemas.microsoft.com/office/word/2018/wordml" xmlns:w16sdtdh="http://schemas.microsoft.com/office/word/2020/wordml/sdtdatahash" xmlns:w16se="http://schemas.microsoft.com/office/word/2015/wordml/symex" mc:Ignorable="w14 w15 w16se w16cid w16 w16cex w16sdtdh">
+<w:styles xmlns:mc="http://schemas.openxmlformats.org/markup-compatibility/2006" xmlns:r="http://schemas.openxmlformats.org/officeDocument/2006/relationships" xmlns:w="http://schemas.openxmlformats.org/wordprocessingml/2006/main" xmlns:w14="http://schemas.microsoft.com/office/word/2010/wordml" xmlns:w15="http://schemas.microsoft.com/office/word/2012/wordml" xmlns:w16cex="http://schemas.microsoft.com/office/word/2018/wordml/cex" xmlns:w16cid="http://schemas.microsoft.com/office/word/2016/wordml/cid" xmlns:w16="http://schemas.microsoft.com/office/word/2018/wordml" xmlns:w16du="http://schemas.microsoft.com/office/word/2023/wordml/word16du" xmlns:w16sdtdh="http://schemas.microsoft.com/office/word/2020/wordml/sdtdatahash" xmlns:w16se="http://schemas.microsoft.com/office/word/2015/wordml/symex" mc:Ignorable="w14 w15 w16se w16cid w16 w16cex w16sdtdh w16du">
   <w:docDefaults>
     <w:rPrDefault>
       <w:rPr>
@@ -6039,6 +6163,7 @@
   <w:style w:type="character" w:default="1" w:styleId="DefaultParagraphFont">
     <w:name w:val="Default Paragraph Font"/>
     <w:uiPriority w:val="1"/>
+    <w:semiHidden/>
     <w:unhideWhenUsed/>
   </w:style>
   <w:style w:type="table" w:default="1" w:styleId="TableNormal">
@@ -6539,26 +6664,6 @@
 </file>
 
 <file path=customXml/item1.xml><?xml version="1.0" encoding="utf-8"?>
-<?mso-contentType ?>
-<FormTemplates xmlns="http://schemas.microsoft.com/sharepoint/v3/contenttype/forms">
-  <Display>DocumentLibraryForm</Display>
-  <Edit>DocumentLibraryForm</Edit>
-  <New>DocumentLibraryForm</New>
-</FormTemplates>
-</file>
-
-<file path=customXml/item2.xml><?xml version="1.0" encoding="utf-8"?>
-<p:properties xmlns:p="http://schemas.microsoft.com/office/2006/metadata/properties" xmlns:xsi="http://www.w3.org/2001/XMLSchema-instance" xmlns:pc="http://schemas.microsoft.com/office/infopath/2007/PartnerControls">
-  <documentManagement>
-    <TaxCatchAll xmlns="7db3b190-d1cf-4882-bee6-3064ce691739" xsi:nil="true"/>
-    <lcf76f155ced4ddcb4097134ff3c332f xmlns="7e7c8aa9-4be2-48a6-a0f7-80013db2e73b">
-      <Terms xmlns="http://schemas.microsoft.com/office/infopath/2007/PartnerControls"/>
-    </lcf76f155ced4ddcb4097134ff3c332f>
-  </documentManagement>
-</p:properties>
-</file>
-
-<file path=customXml/item3.xml><?xml version="1.0" encoding="utf-8"?>
 <ct:contentTypeSchema xmlns:ct="http://schemas.microsoft.com/office/2006/metadata/contentType" xmlns:ma="http://schemas.microsoft.com/office/2006/metadata/properties/metaAttributes" ct:_="" ma:_="" ma:contentTypeName="Document" ma:contentTypeID="0x010100068B9DB3898E1840A1985BE38A336A09" ma:contentTypeVersion="12" ma:contentTypeDescription="Create a new document." ma:contentTypeScope="" ma:versionID="2e7fe1ede33cf1dc680f0e4a7db54bb2">
   <xsd:schema xmlns:xsd="http://www.w3.org/2001/XMLSchema" xmlns:xs="http://www.w3.org/2001/XMLSchema" xmlns:p="http://schemas.microsoft.com/office/2006/metadata/properties" xmlns:ns2="7e7c8aa9-4be2-48a6-a0f7-80013db2e73b" xmlns:ns3="7db3b190-d1cf-4882-bee6-3064ce691739" targetNamespace="http://schemas.microsoft.com/office/2006/metadata/properties" ma:root="true" ma:fieldsID="c518a831eea8f0d02cef310fd2c9fe1b" ns2:_="" ns3:_="">
     <xsd:import namespace="7e7c8aa9-4be2-48a6-a0f7-80013db2e73b"/>
@@ -6761,10 +6866,41 @@
 </ct:contentTypeSchema>
 </file>
 
+<file path=customXml/item2.xml><?xml version="1.0" encoding="utf-8"?>
+<p:properties xmlns:p="http://schemas.microsoft.com/office/2006/metadata/properties" xmlns:xsi="http://www.w3.org/2001/XMLSchema-instance" xmlns:pc="http://schemas.microsoft.com/office/infopath/2007/PartnerControls">
+  <documentManagement>
+    <TaxCatchAll xmlns="7db3b190-d1cf-4882-bee6-3064ce691739" xsi:nil="true"/>
+    <lcf76f155ced4ddcb4097134ff3c332f xmlns="7e7c8aa9-4be2-48a6-a0f7-80013db2e73b">
+      <Terms xmlns="http://schemas.microsoft.com/office/infopath/2007/PartnerControls"/>
+    </lcf76f155ced4ddcb4097134ff3c332f>
+  </documentManagement>
+</p:properties>
+</file>
+
+<file path=customXml/item3.xml><?xml version="1.0" encoding="utf-8"?>
+<?mso-contentType ?>
+<FormTemplates xmlns="http://schemas.microsoft.com/sharepoint/v3/contenttype/forms">
+  <Display>DocumentLibraryForm</Display>
+  <Edit>DocumentLibraryForm</Edit>
+  <New>DocumentLibraryForm</New>
+</FormTemplates>
+</file>
+
 <file path=customXml/itemProps1.xml><?xml version="1.0" encoding="utf-8"?>
-<ds:datastoreItem xmlns:ds="http://schemas.openxmlformats.org/officeDocument/2006/customXml" ds:itemID="{88CC298E-AB4F-490D-B650-F336DDA2C793}">
+<ds:datastoreItem xmlns:ds="http://schemas.openxmlformats.org/officeDocument/2006/customXml" ds:itemID="{7CE0D34F-4112-4C0C-96D9-310A09008F50}">
   <ds:schemaRefs>
-    <ds:schemaRef ds:uri="http://schemas.microsoft.com/sharepoint/v3/contenttype/forms"/>
+    <ds:schemaRef ds:uri="http://schemas.microsoft.com/office/2006/metadata/contentType"/>
+    <ds:schemaRef ds:uri="http://schemas.microsoft.com/office/2006/metadata/properties/metaAttributes"/>
+    <ds:schemaRef ds:uri="http://www.w3.org/2001/XMLSchema"/>
+    <ds:schemaRef ds:uri="http://schemas.microsoft.com/office/2006/metadata/properties"/>
+    <ds:schemaRef ds:uri="7e7c8aa9-4be2-48a6-a0f7-80013db2e73b"/>
+    <ds:schemaRef ds:uri="7db3b190-d1cf-4882-bee6-3064ce691739"/>
+    <ds:schemaRef ds:uri="http://schemas.microsoft.com/office/2006/documentManagement/types"/>
+    <ds:schemaRef ds:uri="http://schemas.microsoft.com/office/infopath/2007/PartnerControls"/>
+    <ds:schemaRef ds:uri="http://schemas.openxmlformats.org/package/2006/metadata/core-properties"/>
+    <ds:schemaRef ds:uri="http://purl.org/dc/elements/1.1/"/>
+    <ds:schemaRef ds:uri="http://purl.org/dc/terms/"/>
+    <ds:schemaRef ds:uri="http://schemas.microsoft.com/internal/obd"/>
   </ds:schemaRefs>
 </ds:datastoreItem>
 </file>
@@ -6781,20 +6917,9 @@
 </file>
 
 <file path=customXml/itemProps3.xml><?xml version="1.0" encoding="utf-8"?>
-<ds:datastoreItem xmlns:ds="http://schemas.openxmlformats.org/officeDocument/2006/customXml" ds:itemID="{7CE0D34F-4112-4C0C-96D9-310A09008F50}">
+<ds:datastoreItem xmlns:ds="http://schemas.openxmlformats.org/officeDocument/2006/customXml" ds:itemID="{88CC298E-AB4F-490D-B650-F336DDA2C793}">
   <ds:schemaRefs>
-    <ds:schemaRef ds:uri="http://schemas.microsoft.com/office/2006/metadata/contentType"/>
-    <ds:schemaRef ds:uri="http://schemas.microsoft.com/office/2006/metadata/properties/metaAttributes"/>
-    <ds:schemaRef ds:uri="http://www.w3.org/2001/XMLSchema"/>
-    <ds:schemaRef ds:uri="http://schemas.microsoft.com/office/2006/metadata/properties"/>
-    <ds:schemaRef ds:uri="7e7c8aa9-4be2-48a6-a0f7-80013db2e73b"/>
-    <ds:schemaRef ds:uri="7db3b190-d1cf-4882-bee6-3064ce691739"/>
-    <ds:schemaRef ds:uri="http://schemas.microsoft.com/office/2006/documentManagement/types"/>
-    <ds:schemaRef ds:uri="http://schemas.microsoft.com/office/infopath/2007/PartnerControls"/>
-    <ds:schemaRef ds:uri="http://schemas.openxmlformats.org/package/2006/metadata/core-properties"/>
-    <ds:schemaRef ds:uri="http://purl.org/dc/elements/1.1/"/>
-    <ds:schemaRef ds:uri="http://purl.org/dc/terms/"/>
-    <ds:schemaRef ds:uri="http://schemas.microsoft.com/internal/obd"/>
+    <ds:schemaRef ds:uri="http://schemas.microsoft.com/sharepoint/v3/contenttype/forms"/>
   </ds:schemaRefs>
 </ds:datastoreItem>
 </file>
</xml_diff>

<commit_message>
done with reflection ques 3
</commit_message>
<xml_diff>
--- a/Documents/ScrumReports/ms6-scrum-report.docx
+++ b/Documents/ScrumReports/ms6-scrum-report.docx
@@ -1,6 +1,6 @@
 
 <file path=word/document.xml><?xml version="1.0" encoding="utf-8"?>
-<w:document xmlns:wpc="http://schemas.microsoft.com/office/word/2010/wordprocessingCanvas" xmlns:cx="http://schemas.microsoft.com/office/drawing/2014/chartex" xmlns:cx1="http://schemas.microsoft.com/office/drawing/2015/9/8/chartex" xmlns:cx2="http://schemas.microsoft.com/office/drawing/2015/10/21/chartex" xmlns:cx3="http://schemas.microsoft.com/office/drawing/2016/5/9/chartex" xmlns:cx4="http://schemas.microsoft.com/office/drawing/2016/5/10/chartex" xmlns:cx5="http://schemas.microsoft.com/office/drawing/2016/5/11/chartex" xmlns:cx6="http://schemas.microsoft.com/office/drawing/2016/5/12/chartex" xmlns:cx7="http://schemas.microsoft.com/office/drawing/2016/5/13/chartex" xmlns:cx8="http://schemas.microsoft.com/office/drawing/2016/5/14/chartex" xmlns:mc="http://schemas.openxmlformats.org/markup-compatibility/2006" xmlns:aink="http://schemas.microsoft.com/office/drawing/2016/ink" xmlns:am3d="http://schemas.microsoft.com/office/drawing/2017/model3d" xmlns:o="urn:schemas-microsoft-com:office:office" xmlns:oel="http://schemas.microsoft.com/office/2019/extlst" xmlns:r="http://schemas.openxmlformats.org/officeDocument/2006/relationships" xmlns:m="http://schemas.openxmlformats.org/officeDocument/2006/math" xmlns:v="urn:schemas-microsoft-com:vml" xmlns:wp14="http://schemas.microsoft.com/office/word/2010/wordprocessingDrawing" xmlns:wp="http://schemas.openxmlformats.org/drawingml/2006/wordprocessingDrawing" xmlns:w10="urn:schemas-microsoft-com:office:word" xmlns:w="http://schemas.openxmlformats.org/wordprocessingml/2006/main" xmlns:w14="http://schemas.microsoft.com/office/word/2010/wordml" xmlns:w15="http://schemas.microsoft.com/office/word/2012/wordml" xmlns:w16cex="http://schemas.microsoft.com/office/word/2018/wordml/cex" xmlns:w16cid="http://schemas.microsoft.com/office/word/2016/wordml/cid" xmlns:w16="http://schemas.microsoft.com/office/word/2018/wordml" xmlns:w16du="http://schemas.microsoft.com/office/word/2023/wordml/word16du" xmlns:w16sdtdh="http://schemas.microsoft.com/office/word/2020/wordml/sdtdatahash" xmlns:w16se="http://schemas.microsoft.com/office/word/2015/wordml/symex" xmlns:wpg="http://schemas.microsoft.com/office/word/2010/wordprocessingGroup" xmlns:wpi="http://schemas.microsoft.com/office/word/2010/wordprocessingInk" xmlns:wne="http://schemas.microsoft.com/office/word/2006/wordml" xmlns:wps="http://schemas.microsoft.com/office/word/2010/wordprocessingShape" mc:Ignorable="w14 w15 w16se w16cid w16 w16cex w16sdtdh w16du wp14">
+<w:document xmlns:wpc="http://schemas.microsoft.com/office/word/2010/wordprocessingCanvas" xmlns:cx="http://schemas.microsoft.com/office/drawing/2014/chartex" xmlns:cx1="http://schemas.microsoft.com/office/drawing/2015/9/8/chartex" xmlns:cx2="http://schemas.microsoft.com/office/drawing/2015/10/21/chartex" xmlns:cx3="http://schemas.microsoft.com/office/drawing/2016/5/9/chartex" xmlns:cx4="http://schemas.microsoft.com/office/drawing/2016/5/10/chartex" xmlns:cx5="http://schemas.microsoft.com/office/drawing/2016/5/11/chartex" xmlns:cx6="http://schemas.microsoft.com/office/drawing/2016/5/12/chartex" xmlns:cx7="http://schemas.microsoft.com/office/drawing/2016/5/13/chartex" xmlns:cx8="http://schemas.microsoft.com/office/drawing/2016/5/14/chartex" xmlns:mc="http://schemas.openxmlformats.org/markup-compatibility/2006" xmlns:aink="http://schemas.microsoft.com/office/drawing/2016/ink" xmlns:am3d="http://schemas.microsoft.com/office/drawing/2017/model3d" xmlns:o="urn:schemas-microsoft-com:office:office" xmlns:oel="http://schemas.microsoft.com/office/2019/extlst" xmlns:r="http://schemas.openxmlformats.org/officeDocument/2006/relationships" xmlns:m="http://schemas.openxmlformats.org/officeDocument/2006/math" xmlns:v="urn:schemas-microsoft-com:vml" xmlns:wp14="http://schemas.microsoft.com/office/word/2010/wordprocessingDrawing" xmlns:wp="http://schemas.openxmlformats.org/drawingml/2006/wordprocessingDrawing" xmlns:w10="urn:schemas-microsoft-com:office:word" xmlns:w="http://schemas.openxmlformats.org/wordprocessingml/2006/main" xmlns:w14="http://schemas.microsoft.com/office/word/2010/wordml" xmlns:w15="http://schemas.microsoft.com/office/word/2012/wordml" xmlns:w16cex="http://schemas.microsoft.com/office/word/2018/wordml/cex" xmlns:w16cid="http://schemas.microsoft.com/office/word/2016/wordml/cid" xmlns:w16="http://schemas.microsoft.com/office/word/2018/wordml" xmlns:w16sdtdh="http://schemas.microsoft.com/office/word/2020/wordml/sdtdatahash" xmlns:w16se="http://schemas.microsoft.com/office/word/2015/wordml/symex" xmlns:wpg="http://schemas.microsoft.com/office/word/2010/wordprocessingGroup" xmlns:wpi="http://schemas.microsoft.com/office/word/2010/wordprocessingInk" xmlns:wne="http://schemas.microsoft.com/office/word/2006/wordml" xmlns:wps="http://schemas.microsoft.com/office/word/2010/wordprocessingShape" mc:Ignorable="w14 w15 w16se w16cid w16 w16cex w16sdtdh wp14">
   <w:body>
     <w:p>
       <w:pPr>
@@ -131,6 +131,9 @@
           <w:p>
             <w:r>
               <w:t>3.</w:t>
+            </w:r>
+            <w:r>
+              <w:t xml:space="preserve"> Harmanpreet singh</w:t>
             </w:r>
           </w:p>
         </w:tc>
@@ -1619,6 +1622,15 @@
                 <w:szCs w:val="28"/>
               </w:rPr>
             </w:pPr>
+            <w:r>
+              <w:rPr>
+                <w:b/>
+                <w:bCs/>
+                <w:sz w:val="28"/>
+                <w:szCs w:val="28"/>
+              </w:rPr>
+              <w:t xml:space="preserve">Harmanpreet </w:t>
+            </w:r>
           </w:p>
         </w:tc>
         <w:tc>
@@ -1634,6 +1646,15 @@
                 <w:szCs w:val="28"/>
               </w:rPr>
             </w:pPr>
+            <w:r>
+              <w:rPr>
+                <w:b/>
+                <w:bCs/>
+                <w:sz w:val="28"/>
+                <w:szCs w:val="28"/>
+              </w:rPr>
+              <w:t>Done with reflection ques 3</w:t>
+            </w:r>
           </w:p>
         </w:tc>
         <w:tc>
@@ -1649,6 +1670,15 @@
                 <w:szCs w:val="28"/>
               </w:rPr>
             </w:pPr>
+            <w:r>
+              <w:rPr>
+                <w:b/>
+                <w:bCs/>
+                <w:sz w:val="28"/>
+                <w:szCs w:val="28"/>
+              </w:rPr>
+              <w:t xml:space="preserve"> 20 min</w:t>
+            </w:r>
           </w:p>
         </w:tc>
       </w:tr>
@@ -3142,6 +3172,15 @@
                 <w:szCs w:val="28"/>
               </w:rPr>
             </w:pPr>
+            <w:r>
+              <w:rPr>
+                <w:b w:val="0"/>
+                <w:bCs w:val="0"/>
+                <w:sz w:val="28"/>
+                <w:szCs w:val="28"/>
+              </w:rPr>
+              <w:t>Harman</w:t>
+            </w:r>
           </w:p>
         </w:tc>
         <w:tc>
@@ -3158,6 +3197,15 @@
                 <w:szCs w:val="28"/>
               </w:rPr>
             </w:pPr>
+            <w:r>
+              <w:rPr>
+                <w:b/>
+                <w:bCs/>
+                <w:sz w:val="28"/>
+                <w:szCs w:val="28"/>
+              </w:rPr>
+              <w:t>Ques 3</w:t>
+            </w:r>
           </w:p>
         </w:tc>
         <w:tc>
@@ -3174,6 +3222,15 @@
                 <w:szCs w:val="28"/>
               </w:rPr>
             </w:pPr>
+            <w:r>
+              <w:rPr>
+                <w:b/>
+                <w:bCs/>
+                <w:sz w:val="28"/>
+                <w:szCs w:val="28"/>
+              </w:rPr>
+              <w:t xml:space="preserve">20 m </w:t>
+            </w:r>
           </w:p>
         </w:tc>
         <w:tc>
@@ -3190,6 +3247,15 @@
                 <w:szCs w:val="28"/>
               </w:rPr>
             </w:pPr>
+            <w:r>
+              <w:rPr>
+                <w:b/>
+                <w:bCs/>
+                <w:sz w:val="28"/>
+                <w:szCs w:val="28"/>
+              </w:rPr>
+              <w:t>yes</w:t>
+            </w:r>
           </w:p>
         </w:tc>
       </w:tr>
@@ -5074,12 +5140,6 @@
       <w:r>
         <w:br/>
       </w:r>
-      <w:r>
-        <w:br/>
-      </w:r>
-      <w:r>
-        <w:br/>
-      </w:r>
     </w:p>
     <w:p>
       <w:pPr>
@@ -5088,6 +5148,9 @@
           <w:ilvl w:val="0"/>
           <w:numId w:val="3"/>
         </w:numPr>
+        <w:rPr>
+          <w:lang w:val="en-IN"/>
+        </w:rPr>
       </w:pPr>
       <w:r>
         <w:t>In every milestone you wer</w:t>
@@ -5113,25 +5176,34 @@
       <w:r>
         <w:br/>
       </w:r>
-      <w:r>
-        <w:br/>
-      </w:r>
-      <w:r>
-        <w:br/>
-      </w:r>
-      <w:r>
-        <w:br/>
-      </w:r>
-      <w:r>
-        <w:br/>
-      </w:r>
-      <w:r>
-        <w:br/>
-      </w:r>
-      <w:r>
-        <w:br/>
-      </w:r>
     </w:p>
+    <w:p>
+      <w:pPr>
+        <w:pStyle w:val="ListParagraph"/>
+        <w:rPr>
+          <w:lang w:val="en-IN"/>
+        </w:rPr>
+      </w:pPr>
+      <w:r>
+        <w:rPr>
+          <w:lang w:val="en-IN"/>
+        </w:rPr>
+        <w:t xml:space="preserve">Yes, we were successful in enhancing our team's performance for the subsequent milestone by using the lessons we learnt from each one. By analyzing our successes and failures, we were able to pinpoint areas for development and modify our strategy accordingly.When we discovered that in a specific milestone was when communication breakdowns happened, we put plans in place to improve channels of communication, such scheduling frequent sync-ups or making better use of project management tools. We reevaluated our team dynamics and made </w:t>
+      </w:r>
+      <w:r>
+        <w:rPr>
+          <w:lang w:val="en-IN"/>
+        </w:rPr>
+        <w:t>t</w:t>
+      </w:r>
+      <w:r>
+        <w:rPr>
+          <w:lang w:val="en-IN"/>
+        </w:rPr>
+        <w:t>he required adjustments whenever we ran into problems with task allocation or individual duties to make sure everyone understood their roles and expectations.</w:t>
+      </w:r>
+    </w:p>
+    <w:p/>
     <w:p>
       <w:pPr>
         <w:pStyle w:val="ListParagraph"/>
@@ -5162,7 +5234,7 @@
 </file>
 
 <file path=word/numbering.xml><?xml version="1.0" encoding="utf-8"?>
-<w:numbering xmlns:wpc="http://schemas.microsoft.com/office/word/2010/wordprocessingCanvas" xmlns:cx="http://schemas.microsoft.com/office/drawing/2014/chartex" xmlns:cx1="http://schemas.microsoft.com/office/drawing/2015/9/8/chartex" xmlns:cx2="http://schemas.microsoft.com/office/drawing/2015/10/21/chartex" xmlns:cx3="http://schemas.microsoft.com/office/drawing/2016/5/9/chartex" xmlns:cx4="http://schemas.microsoft.com/office/drawing/2016/5/10/chartex" xmlns:cx5="http://schemas.microsoft.com/office/drawing/2016/5/11/chartex" xmlns:cx6="http://schemas.microsoft.com/office/drawing/2016/5/12/chartex" xmlns:cx7="http://schemas.microsoft.com/office/drawing/2016/5/13/chartex" xmlns:cx8="http://schemas.microsoft.com/office/drawing/2016/5/14/chartex" xmlns:mc="http://schemas.openxmlformats.org/markup-compatibility/2006" xmlns:aink="http://schemas.microsoft.com/office/drawing/2016/ink" xmlns:am3d="http://schemas.microsoft.com/office/drawing/2017/model3d" xmlns:o="urn:schemas-microsoft-com:office:office" xmlns:oel="http://schemas.microsoft.com/office/2019/extlst" xmlns:r="http://schemas.openxmlformats.org/officeDocument/2006/relationships" xmlns:m="http://schemas.openxmlformats.org/officeDocument/2006/math" xmlns:v="urn:schemas-microsoft-com:vml" xmlns:wp14="http://schemas.microsoft.com/office/word/2010/wordprocessingDrawing" xmlns:wp="http://schemas.openxmlformats.org/drawingml/2006/wordprocessingDrawing" xmlns:w10="urn:schemas-microsoft-com:office:word" xmlns:w="http://schemas.openxmlformats.org/wordprocessingml/2006/main" xmlns:w14="http://schemas.microsoft.com/office/word/2010/wordml" xmlns:w15="http://schemas.microsoft.com/office/word/2012/wordml" xmlns:w16cex="http://schemas.microsoft.com/office/word/2018/wordml/cex" xmlns:w16cid="http://schemas.microsoft.com/office/word/2016/wordml/cid" xmlns:w16="http://schemas.microsoft.com/office/word/2018/wordml" xmlns:w16du="http://schemas.microsoft.com/office/word/2023/wordml/word16du" xmlns:w16sdtdh="http://schemas.microsoft.com/office/word/2020/wordml/sdtdatahash" xmlns:w16se="http://schemas.microsoft.com/office/word/2015/wordml/symex" xmlns:wpg="http://schemas.microsoft.com/office/word/2010/wordprocessingGroup" xmlns:wpi="http://schemas.microsoft.com/office/word/2010/wordprocessingInk" xmlns:wne="http://schemas.microsoft.com/office/word/2006/wordml" xmlns:wps="http://schemas.microsoft.com/office/word/2010/wordprocessingShape" mc:Ignorable="w14 w15 w16se w16cid w16 w16cex w16sdtdh w16du wp14">
+<w:numbering xmlns:wpc="http://schemas.microsoft.com/office/word/2010/wordprocessingCanvas" xmlns:cx="http://schemas.microsoft.com/office/drawing/2014/chartex" xmlns:cx1="http://schemas.microsoft.com/office/drawing/2015/9/8/chartex" xmlns:cx2="http://schemas.microsoft.com/office/drawing/2015/10/21/chartex" xmlns:cx3="http://schemas.microsoft.com/office/drawing/2016/5/9/chartex" xmlns:cx4="http://schemas.microsoft.com/office/drawing/2016/5/10/chartex" xmlns:cx5="http://schemas.microsoft.com/office/drawing/2016/5/11/chartex" xmlns:cx6="http://schemas.microsoft.com/office/drawing/2016/5/12/chartex" xmlns:cx7="http://schemas.microsoft.com/office/drawing/2016/5/13/chartex" xmlns:cx8="http://schemas.microsoft.com/office/drawing/2016/5/14/chartex" xmlns:mc="http://schemas.openxmlformats.org/markup-compatibility/2006" xmlns:aink="http://schemas.microsoft.com/office/drawing/2016/ink" xmlns:am3d="http://schemas.microsoft.com/office/drawing/2017/model3d" xmlns:o="urn:schemas-microsoft-com:office:office" xmlns:oel="http://schemas.microsoft.com/office/2019/extlst" xmlns:r="http://schemas.openxmlformats.org/officeDocument/2006/relationships" xmlns:m="http://schemas.openxmlformats.org/officeDocument/2006/math" xmlns:v="urn:schemas-microsoft-com:vml" xmlns:wp14="http://schemas.microsoft.com/office/word/2010/wordprocessingDrawing" xmlns:wp="http://schemas.openxmlformats.org/drawingml/2006/wordprocessingDrawing" xmlns:w10="urn:schemas-microsoft-com:office:word" xmlns:w="http://schemas.openxmlformats.org/wordprocessingml/2006/main" xmlns:w14="http://schemas.microsoft.com/office/word/2010/wordml" xmlns:w15="http://schemas.microsoft.com/office/word/2012/wordml" xmlns:w16cex="http://schemas.microsoft.com/office/word/2018/wordml/cex" xmlns:w16cid="http://schemas.microsoft.com/office/word/2016/wordml/cid" xmlns:w16="http://schemas.microsoft.com/office/word/2018/wordml" xmlns:w16sdtdh="http://schemas.microsoft.com/office/word/2020/wordml/sdtdatahash" xmlns:w16se="http://schemas.microsoft.com/office/word/2015/wordml/symex" xmlns:wpg="http://schemas.microsoft.com/office/word/2010/wordprocessingGroup" xmlns:wpi="http://schemas.microsoft.com/office/word/2010/wordprocessingInk" xmlns:wne="http://schemas.microsoft.com/office/word/2006/wordml" xmlns:wps="http://schemas.microsoft.com/office/word/2010/wordprocessingShape" mc:Ignorable="w14 w15 w16se w16cid w16 w16cex w16sdtdh wp14">
   <w:abstractNum w:abstractNumId="0" w15:restartNumberingAfterBreak="0">
     <w:nsid w:val="080022A9"/>
     <w:multiLevelType w:val="hybridMultilevel"/>
@@ -5719,7 +5791,7 @@
 </file>
 
 <file path=word/styles.xml><?xml version="1.0" encoding="utf-8"?>
-<w:styles xmlns:mc="http://schemas.openxmlformats.org/markup-compatibility/2006" xmlns:r="http://schemas.openxmlformats.org/officeDocument/2006/relationships" xmlns:w="http://schemas.openxmlformats.org/wordprocessingml/2006/main" xmlns:w14="http://schemas.microsoft.com/office/word/2010/wordml" xmlns:w15="http://schemas.microsoft.com/office/word/2012/wordml" xmlns:w16cex="http://schemas.microsoft.com/office/word/2018/wordml/cex" xmlns:w16cid="http://schemas.microsoft.com/office/word/2016/wordml/cid" xmlns:w16="http://schemas.microsoft.com/office/word/2018/wordml" xmlns:w16du="http://schemas.microsoft.com/office/word/2023/wordml/word16du" xmlns:w16sdtdh="http://schemas.microsoft.com/office/word/2020/wordml/sdtdatahash" xmlns:w16se="http://schemas.microsoft.com/office/word/2015/wordml/symex" mc:Ignorable="w14 w15 w16se w16cid w16 w16cex w16sdtdh w16du">
+<w:styles xmlns:mc="http://schemas.openxmlformats.org/markup-compatibility/2006" xmlns:r="http://schemas.openxmlformats.org/officeDocument/2006/relationships" xmlns:w="http://schemas.openxmlformats.org/wordprocessingml/2006/main" xmlns:w14="http://schemas.microsoft.com/office/word/2010/wordml" xmlns:w15="http://schemas.microsoft.com/office/word/2012/wordml" xmlns:w16cex="http://schemas.microsoft.com/office/word/2018/wordml/cex" xmlns:w16cid="http://schemas.microsoft.com/office/word/2016/wordml/cid" xmlns:w16="http://schemas.microsoft.com/office/word/2018/wordml" xmlns:w16sdtdh="http://schemas.microsoft.com/office/word/2020/wordml/sdtdatahash" xmlns:w16se="http://schemas.microsoft.com/office/word/2015/wordml/symex" mc:Ignorable="w14 w15 w16se w16cid w16 w16cex w16sdtdh">
   <w:docDefaults>
     <w:rPrDefault>
       <w:rPr>
@@ -6163,7 +6235,6 @@
   <w:style w:type="character" w:default="1" w:styleId="DefaultParagraphFont">
     <w:name w:val="Default Paragraph Font"/>
     <w:uiPriority w:val="1"/>
-    <w:semiHidden/>
     <w:unhideWhenUsed/>
   </w:style>
   <w:style w:type="table" w:default="1" w:styleId="TableNormal">
@@ -6664,6 +6735,26 @@
 </file>
 
 <file path=customXml/item1.xml><?xml version="1.0" encoding="utf-8"?>
+<?mso-contentType ?>
+<FormTemplates xmlns="http://schemas.microsoft.com/sharepoint/v3/contenttype/forms">
+  <Display>DocumentLibraryForm</Display>
+  <Edit>DocumentLibraryForm</Edit>
+  <New>DocumentLibraryForm</New>
+</FormTemplates>
+</file>
+
+<file path=customXml/item2.xml><?xml version="1.0" encoding="utf-8"?>
+<p:properties xmlns:p="http://schemas.microsoft.com/office/2006/metadata/properties" xmlns:xsi="http://www.w3.org/2001/XMLSchema-instance" xmlns:pc="http://schemas.microsoft.com/office/infopath/2007/PartnerControls">
+  <documentManagement>
+    <TaxCatchAll xmlns="7db3b190-d1cf-4882-bee6-3064ce691739" xsi:nil="true"/>
+    <lcf76f155ced4ddcb4097134ff3c332f xmlns="7e7c8aa9-4be2-48a6-a0f7-80013db2e73b">
+      <Terms xmlns="http://schemas.microsoft.com/office/infopath/2007/PartnerControls"/>
+    </lcf76f155ced4ddcb4097134ff3c332f>
+  </documentManagement>
+</p:properties>
+</file>
+
+<file path=customXml/item3.xml><?xml version="1.0" encoding="utf-8"?>
 <ct:contentTypeSchema xmlns:ct="http://schemas.microsoft.com/office/2006/metadata/contentType" xmlns:ma="http://schemas.microsoft.com/office/2006/metadata/properties/metaAttributes" ct:_="" ma:_="" ma:contentTypeName="Document" ma:contentTypeID="0x010100068B9DB3898E1840A1985BE38A336A09" ma:contentTypeVersion="12" ma:contentTypeDescription="Create a new document." ma:contentTypeScope="" ma:versionID="2e7fe1ede33cf1dc680f0e4a7db54bb2">
   <xsd:schema xmlns:xsd="http://www.w3.org/2001/XMLSchema" xmlns:xs="http://www.w3.org/2001/XMLSchema" xmlns:p="http://schemas.microsoft.com/office/2006/metadata/properties" xmlns:ns2="7e7c8aa9-4be2-48a6-a0f7-80013db2e73b" xmlns:ns3="7db3b190-d1cf-4882-bee6-3064ce691739" targetNamespace="http://schemas.microsoft.com/office/2006/metadata/properties" ma:root="true" ma:fieldsID="c518a831eea8f0d02cef310fd2c9fe1b" ns2:_="" ns3:_="">
     <xsd:import namespace="7e7c8aa9-4be2-48a6-a0f7-80013db2e73b"/>
@@ -6866,27 +6957,26 @@
 </ct:contentTypeSchema>
 </file>
 
-<file path=customXml/item2.xml><?xml version="1.0" encoding="utf-8"?>
-<p:properties xmlns:p="http://schemas.microsoft.com/office/2006/metadata/properties" xmlns:xsi="http://www.w3.org/2001/XMLSchema-instance" xmlns:pc="http://schemas.microsoft.com/office/infopath/2007/PartnerControls">
-  <documentManagement>
-    <TaxCatchAll xmlns="7db3b190-d1cf-4882-bee6-3064ce691739" xsi:nil="true"/>
-    <lcf76f155ced4ddcb4097134ff3c332f xmlns="7e7c8aa9-4be2-48a6-a0f7-80013db2e73b">
-      <Terms xmlns="http://schemas.microsoft.com/office/infopath/2007/PartnerControls"/>
-    </lcf76f155ced4ddcb4097134ff3c332f>
-  </documentManagement>
-</p:properties>
+<file path=customXml/itemProps1.xml><?xml version="1.0" encoding="utf-8"?>
+<ds:datastoreItem xmlns:ds="http://schemas.openxmlformats.org/officeDocument/2006/customXml" ds:itemID="{88CC298E-AB4F-490D-B650-F336DDA2C793}">
+  <ds:schemaRefs>
+    <ds:schemaRef ds:uri="http://schemas.microsoft.com/sharepoint/v3/contenttype/forms"/>
+  </ds:schemaRefs>
+</ds:datastoreItem>
 </file>
 
-<file path=customXml/item3.xml><?xml version="1.0" encoding="utf-8"?>
-<?mso-contentType ?>
-<FormTemplates xmlns="http://schemas.microsoft.com/sharepoint/v3/contenttype/forms">
-  <Display>DocumentLibraryForm</Display>
-  <Edit>DocumentLibraryForm</Edit>
-  <New>DocumentLibraryForm</New>
-</FormTemplates>
+<file path=customXml/itemProps2.xml><?xml version="1.0" encoding="utf-8"?>
+<ds:datastoreItem xmlns:ds="http://schemas.openxmlformats.org/officeDocument/2006/customXml" ds:itemID="{FD94A5C7-FC9E-4523-9119-6C9A22B82337}">
+  <ds:schemaRefs>
+    <ds:schemaRef ds:uri="http://schemas.microsoft.com/office/2006/metadata/properties"/>
+    <ds:schemaRef ds:uri="http://schemas.microsoft.com/office/infopath/2007/PartnerControls"/>
+    <ds:schemaRef ds:uri="7db3b190-d1cf-4882-bee6-3064ce691739"/>
+    <ds:schemaRef ds:uri="7e7c8aa9-4be2-48a6-a0f7-80013db2e73b"/>
+  </ds:schemaRefs>
+</ds:datastoreItem>
 </file>
 
-<file path=customXml/itemProps1.xml><?xml version="1.0" encoding="utf-8"?>
+<file path=customXml/itemProps3.xml><?xml version="1.0" encoding="utf-8"?>
 <ds:datastoreItem xmlns:ds="http://schemas.openxmlformats.org/officeDocument/2006/customXml" ds:itemID="{7CE0D34F-4112-4C0C-96D9-310A09008F50}">
   <ds:schemaRefs>
     <ds:schemaRef ds:uri="http://schemas.microsoft.com/office/2006/metadata/contentType"/>
@@ -6903,23 +6993,4 @@
     <ds:schemaRef ds:uri="http://schemas.microsoft.com/internal/obd"/>
   </ds:schemaRefs>
 </ds:datastoreItem>
-</file>
-
-<file path=customXml/itemProps2.xml><?xml version="1.0" encoding="utf-8"?>
-<ds:datastoreItem xmlns:ds="http://schemas.openxmlformats.org/officeDocument/2006/customXml" ds:itemID="{FD94A5C7-FC9E-4523-9119-6C9A22B82337}">
-  <ds:schemaRefs>
-    <ds:schemaRef ds:uri="http://schemas.microsoft.com/office/2006/metadata/properties"/>
-    <ds:schemaRef ds:uri="http://schemas.microsoft.com/office/infopath/2007/PartnerControls"/>
-    <ds:schemaRef ds:uri="7db3b190-d1cf-4882-bee6-3064ce691739"/>
-    <ds:schemaRef ds:uri="7e7c8aa9-4be2-48a6-a0f7-80013db2e73b"/>
-  </ds:schemaRefs>
-</ds:datastoreItem>
-</file>
-
-<file path=customXml/itemProps3.xml><?xml version="1.0" encoding="utf-8"?>
-<ds:datastoreItem xmlns:ds="http://schemas.openxmlformats.org/officeDocument/2006/customXml" ds:itemID="{88CC298E-AB4F-490D-B650-F336DDA2C793}">
-  <ds:schemaRefs>
-    <ds:schemaRef ds:uri="http://schemas.microsoft.com/sharepoint/v3/contenttype/forms"/>
-  </ds:schemaRefs>
-</ds:datastoreItem>
 </file>
</xml_diff>